<commit_message>
se corrige el error producido cuando se truncaban 2 cajas
</commit_message>
<xml_diff>
--- a/Tablas.docx
+++ b/Tablas.docx
@@ -771,6 +771,8 @@
               </w:rPr>
               <w:t>Recibido correctamente.</w:t>
             </w:r>
+            <w:bookmarkStart w:id="0" w:name="_GoBack"/>
+            <w:bookmarkEnd w:id="0"/>
           </w:p>
         </w:tc>
       </w:tr>
@@ -2105,8 +2107,6 @@
               </w:rPr>
               <w:t xml:space="preserve"> con novedades o errores</w:t>
             </w:r>
-            <w:bookmarkStart w:id="0" w:name="_GoBack"/>
-            <w:bookmarkEnd w:id="0"/>
           </w:p>
         </w:tc>
       </w:tr>

</xml_diff>

<commit_message>
se da la opcion al jefe de bodega de imprimir lista de items de una caja
</commit_message>
<xml_diff>
--- a/Tablas.docx
+++ b/Tablas.docx
@@ -771,8 +771,6 @@
               </w:rPr>
               <w:t>Recibido correctamente.</w:t>
             </w:r>
-            <w:bookmarkStart w:id="0" w:name="_GoBack"/>
-            <w:bookmarkEnd w:id="0"/>
           </w:p>
         </w:tc>
       </w:tr>
@@ -2107,6 +2105,8 @@
               </w:rPr>
               <w:t xml:space="preserve"> con novedades o errores</w:t>
             </w:r>
+            <w:bookmarkStart w:id="0" w:name="_GoBack"/>
+            <w:bookmarkEnd w:id="0"/>
           </w:p>
         </w:tc>
       </w:tr>

</xml_diff>